<commit_message>
Ahora avance un poquito.
</commit_message>
<xml_diff>
--- a/hola.docx
+++ b/hola.docx
@@ -5,6 +5,11 @@
     <w:p>
       <w:r>
         <w:t>Hola mi nombre es Oscar Daniel Vergara Jara y tengo 28 años de edad.</w:t>
+      </w:r>
+    </w:p>
+    <w:p>
+      <w:r>
+        <w:t>Ahora quiero avanzar en esta segunda parte.</w:t>
       </w:r>
     </w:p>
     <w:sectPr>

</xml_diff>

<commit_message>
vamos tomando mas ritmo.
</commit_message>
<xml_diff>
--- a/hola.docx
+++ b/hola.docx
@@ -15,6 +15,11 @@
     <w:p>
       <w:r>
         <w:t>Ahora tengo que decirles que estoy entendiendo un poco más estos documentos.</w:t>
+      </w:r>
+    </w:p>
+    <w:p>
+      <w:r>
+        <w:t>También tengo que decir que me encanta la actividad física.</w:t>
       </w:r>
     </w:p>
     <w:sectPr>
@@ -186,6 +191,7 @@
   <w:style w:type="paragraph" w:default="1" w:styleId="Normal">
     <w:name w:val="Normal"/>
     <w:qFormat/>
+    <w:rsid w:val="00B33D2F"/>
   </w:style>
   <w:style w:type="character" w:default="1" w:styleId="Fuentedeprrafopredeter">
     <w:name w:val="Default Paragraph Font"/>

</xml_diff>